<commit_message>
Updates a lot of fking shit
- Internet Check fixed
- Splash Screen fixed
- Profile Pic fixed
- added share feature
fix minor issues
</commit_message>
<xml_diff>
--- a/Lab 3/Function & Non-Functional Requirements.docx
+++ b/Lab 3/Function & Non-Functional Requirements.docx
@@ -1536,6 +1536,191 @@
         </w:rPr>
         <w:t>their preferred social media platform</w:t>
       </w:r>
+      <w:r>
+        <w:rPr>
+          <w:sz w:val="24"/>
+          <w:szCs w:val="24"/>
+        </w:rPr>
+        <w:t xml:space="preserve"> through the “share via” menu.</w:t>
+      </w:r>
+    </w:p>
+    <w:p>
+      <w:pPr>
+        <w:pStyle w:val="ListParagraph"/>
+        <w:numPr>
+          <w:ilvl w:val="0"/>
+          <w:numId w:val="2"/>
+        </w:numPr>
+        <w:rPr>
+          <w:sz w:val="24"/>
+          <w:szCs w:val="24"/>
+        </w:rPr>
+      </w:pPr>
+      <w:r>
+        <w:rPr>
+          <w:sz w:val="24"/>
+          <w:szCs w:val="24"/>
+        </w:rPr>
+        <w:t xml:space="preserve">App must allow user to resend verification email in the Profile page if they </w:t>
+      </w:r>
+      <w:r>
+        <w:rPr>
+          <w:sz w:val="24"/>
+          <w:szCs w:val="24"/>
+        </w:rPr>
+        <w:t>have not verified their email.</w:t>
+      </w:r>
+    </w:p>
+    <w:p>
+      <w:pPr>
+        <w:rPr>
+          <w:b/>
+          <w:sz w:val="24"/>
+          <w:szCs w:val="24"/>
+        </w:rPr>
+      </w:pPr>
+      <w:r>
+        <w:rPr>
+          <w:b/>
+          <w:sz w:val="24"/>
+          <w:szCs w:val="24"/>
+        </w:rPr>
+        <w:t>Non-Functional Requirement</w:t>
+      </w:r>
+    </w:p>
+    <w:p>
+      <w:pPr>
+        <w:pStyle w:val="ListParagraph"/>
+        <w:numPr>
+          <w:ilvl w:val="0"/>
+          <w:numId w:val="3"/>
+        </w:numPr>
+        <w:rPr>
+          <w:sz w:val="24"/>
+          <w:szCs w:val="24"/>
+        </w:rPr>
+      </w:pPr>
+      <w:r>
+        <w:rPr>
+          <w:sz w:val="24"/>
+          <w:szCs w:val="24"/>
+        </w:rPr>
+        <w:t>The app must be run on android phone running Android 6.0 and above.</w:t>
+      </w:r>
+    </w:p>
+    <w:p>
+      <w:pPr>
+        <w:pStyle w:val="ListParagraph"/>
+        <w:numPr>
+          <w:ilvl w:val="0"/>
+          <w:numId w:val="3"/>
+        </w:numPr>
+        <w:rPr>
+          <w:sz w:val="24"/>
+          <w:szCs w:val="24"/>
+        </w:rPr>
+      </w:pPr>
+      <w:r>
+        <w:rPr>
+          <w:sz w:val="24"/>
+          <w:szCs w:val="24"/>
+        </w:rPr>
+        <w:t>The app must be developed entirely in Java.</w:t>
+      </w:r>
+    </w:p>
+    <w:p>
+      <w:pPr>
+        <w:pStyle w:val="ListParagraph"/>
+        <w:numPr>
+          <w:ilvl w:val="0"/>
+          <w:numId w:val="3"/>
+        </w:numPr>
+        <w:rPr>
+          <w:sz w:val="24"/>
+          <w:szCs w:val="24"/>
+        </w:rPr>
+      </w:pPr>
+      <w:r>
+        <w:rPr>
+          <w:sz w:val="24"/>
+          <w:szCs w:val="24"/>
+        </w:rPr>
+        <w:t>Users must not spend more than 10 minutes to create an account.</w:t>
+      </w:r>
+    </w:p>
+    <w:p>
+      <w:pPr>
+        <w:pStyle w:val="ListParagraph"/>
+        <w:numPr>
+          <w:ilvl w:val="0"/>
+          <w:numId w:val="3"/>
+        </w:numPr>
+        <w:rPr>
+          <w:sz w:val="24"/>
+          <w:szCs w:val="24"/>
+        </w:rPr>
+      </w:pPr>
+      <w:r>
+        <w:rPr>
+          <w:sz w:val="24"/>
+          <w:szCs w:val="24"/>
+        </w:rPr>
+        <w:t xml:space="preserve">The app </w:t>
+      </w:r>
+      <w:r>
+        <w:rPr>
+          <w:sz w:val="24"/>
+          <w:szCs w:val="24"/>
+        </w:rPr>
+        <w:t>must be able to fetch kindergarten information within 500ms when user tap on a pin on the map.</w:t>
+      </w:r>
+    </w:p>
+    <w:p>
+      <w:pPr>
+        <w:pStyle w:val="ListParagraph"/>
+        <w:numPr>
+          <w:ilvl w:val="0"/>
+          <w:numId w:val="3"/>
+        </w:numPr>
+        <w:rPr>
+          <w:sz w:val="24"/>
+          <w:szCs w:val="24"/>
+        </w:rPr>
+      </w:pPr>
+      <w:r>
+        <w:rPr>
+          <w:sz w:val="24"/>
+          <w:szCs w:val="24"/>
+        </w:rPr>
+        <w:t>The app must be able to fetch kindergarten information within 500ms when user search for a kindergarten using the search bar.</w:t>
+      </w:r>
+    </w:p>
+    <w:p>
+      <w:pPr>
+        <w:pStyle w:val="ListParagraph"/>
+        <w:numPr>
+          <w:ilvl w:val="0"/>
+          <w:numId w:val="3"/>
+        </w:numPr>
+        <w:rPr>
+          <w:sz w:val="24"/>
+          <w:szCs w:val="24"/>
+        </w:rPr>
+      </w:pPr>
+      <w:r>
+        <w:rPr>
+          <w:sz w:val="24"/>
+          <w:szCs w:val="24"/>
+        </w:rPr>
+        <w:t xml:space="preserve">On opening the app, app must be fully functional within </w:t>
+      </w:r>
+      <w:r>
+        <w:rPr>
+          <w:sz w:val="24"/>
+          <w:szCs w:val="24"/>
+        </w:rPr>
+        <w:t>5</w:t>
+      </w:r>
       <w:bookmarkStart w:id="0" w:name="_GoBack"/>
       <w:bookmarkEnd w:id="0"/>
       <w:r>
@@ -1543,178 +1728,7 @@
           <w:sz w:val="24"/>
           <w:szCs w:val="24"/>
         </w:rPr>
-        <w:t xml:space="preserve"> through the “share via” menu.</w:t>
-      </w:r>
-    </w:p>
-    <w:p>
-      <w:pPr>
-        <w:pStyle w:val="ListParagraph"/>
-        <w:numPr>
-          <w:ilvl w:val="0"/>
-          <w:numId w:val="2"/>
-        </w:numPr>
-        <w:rPr>
-          <w:sz w:val="24"/>
-          <w:szCs w:val="24"/>
-        </w:rPr>
-      </w:pPr>
-      <w:r>
-        <w:rPr>
-          <w:sz w:val="24"/>
-          <w:szCs w:val="24"/>
-        </w:rPr>
-        <w:t xml:space="preserve">App must allow user to resend verification email in the Profile page if they </w:t>
-      </w:r>
-      <w:r>
-        <w:rPr>
-          <w:sz w:val="24"/>
-          <w:szCs w:val="24"/>
-        </w:rPr>
-        <w:t>have not verified their email.</w:t>
-      </w:r>
-    </w:p>
-    <w:p>
-      <w:pPr>
-        <w:rPr>
-          <w:b/>
-          <w:sz w:val="24"/>
-          <w:szCs w:val="24"/>
-        </w:rPr>
-      </w:pPr>
-      <w:r>
-        <w:rPr>
-          <w:b/>
-          <w:sz w:val="24"/>
-          <w:szCs w:val="24"/>
-        </w:rPr>
-        <w:t>Non-Functional Requirement</w:t>
-      </w:r>
-    </w:p>
-    <w:p>
-      <w:pPr>
-        <w:pStyle w:val="ListParagraph"/>
-        <w:numPr>
-          <w:ilvl w:val="0"/>
-          <w:numId w:val="3"/>
-        </w:numPr>
-        <w:rPr>
-          <w:sz w:val="24"/>
-          <w:szCs w:val="24"/>
-        </w:rPr>
-      </w:pPr>
-      <w:r>
-        <w:rPr>
-          <w:sz w:val="24"/>
-          <w:szCs w:val="24"/>
-        </w:rPr>
-        <w:t>The app must be run on android phone running Android 6.0 and above.</w:t>
-      </w:r>
-    </w:p>
-    <w:p>
-      <w:pPr>
-        <w:pStyle w:val="ListParagraph"/>
-        <w:numPr>
-          <w:ilvl w:val="0"/>
-          <w:numId w:val="3"/>
-        </w:numPr>
-        <w:rPr>
-          <w:sz w:val="24"/>
-          <w:szCs w:val="24"/>
-        </w:rPr>
-      </w:pPr>
-      <w:r>
-        <w:rPr>
-          <w:sz w:val="24"/>
-          <w:szCs w:val="24"/>
-        </w:rPr>
-        <w:t>The app must be developed entirely in Java.</w:t>
-      </w:r>
-    </w:p>
-    <w:p>
-      <w:pPr>
-        <w:pStyle w:val="ListParagraph"/>
-        <w:numPr>
-          <w:ilvl w:val="0"/>
-          <w:numId w:val="3"/>
-        </w:numPr>
-        <w:rPr>
-          <w:sz w:val="24"/>
-          <w:szCs w:val="24"/>
-        </w:rPr>
-      </w:pPr>
-      <w:r>
-        <w:rPr>
-          <w:sz w:val="24"/>
-          <w:szCs w:val="24"/>
-        </w:rPr>
-        <w:t>Users must not spend more than 10 minutes to create an account.</w:t>
-      </w:r>
-    </w:p>
-    <w:p>
-      <w:pPr>
-        <w:pStyle w:val="ListParagraph"/>
-        <w:numPr>
-          <w:ilvl w:val="0"/>
-          <w:numId w:val="3"/>
-        </w:numPr>
-        <w:rPr>
-          <w:sz w:val="24"/>
-          <w:szCs w:val="24"/>
-        </w:rPr>
-      </w:pPr>
-      <w:r>
-        <w:rPr>
-          <w:sz w:val="24"/>
-          <w:szCs w:val="24"/>
-        </w:rPr>
-        <w:t xml:space="preserve">The app </w:t>
-      </w:r>
-      <w:r>
-        <w:rPr>
-          <w:sz w:val="24"/>
-          <w:szCs w:val="24"/>
-        </w:rPr>
-        <w:t>must be able to fetch kindergarten information within 500ms when user tap on a pin on the map.</w:t>
-      </w:r>
-    </w:p>
-    <w:p>
-      <w:pPr>
-        <w:pStyle w:val="ListParagraph"/>
-        <w:numPr>
-          <w:ilvl w:val="0"/>
-          <w:numId w:val="3"/>
-        </w:numPr>
-        <w:rPr>
-          <w:sz w:val="24"/>
-          <w:szCs w:val="24"/>
-        </w:rPr>
-      </w:pPr>
-      <w:r>
-        <w:rPr>
-          <w:sz w:val="24"/>
-          <w:szCs w:val="24"/>
-        </w:rPr>
-        <w:t>The app must be able to fetch kindergarten information within 500ms when user search for a kindergarten using the search bar.</w:t>
-      </w:r>
-    </w:p>
-    <w:p>
-      <w:pPr>
-        <w:pStyle w:val="ListParagraph"/>
-        <w:numPr>
-          <w:ilvl w:val="0"/>
-          <w:numId w:val="3"/>
-        </w:numPr>
-        <w:rPr>
-          <w:sz w:val="24"/>
-          <w:szCs w:val="24"/>
-        </w:rPr>
-      </w:pPr>
-      <w:r>
-        <w:rPr>
-          <w:sz w:val="24"/>
-          <w:szCs w:val="24"/>
-        </w:rPr>
-        <w:t>On opening the app, app must be fully functional within 5 seconds.</w:t>
+        <w:t xml:space="preserve"> seconds.</w:t>
       </w:r>
     </w:p>
     <w:p>

</xml_diff>